<commit_message>
Ready for final testing
</commit_message>
<xml_diff>
--- a/be/public/files/templates/BARANGAY CLEARANCE.docx
+++ b/be/public/files/templates/BARANGAY CLEARANCE.docx
@@ -518,7 +518,7 @@
           <w:sz w:val="24"/>
           <w:szCs w:val="24"/>
         </w:rPr>
-        <w:t>issuanceDate</w:t>
+        <w:t>dateRequested</w:t>
       </w:r>
       <w:r>
         <w:rPr>
@@ -741,7 +741,7 @@
           <w:sz w:val="24"/>
           <w:szCs w:val="24"/>
         </w:rPr>
-        <w:t>issuanceDate</w:t>
+        <w:t>dateRequested</w:t>
       </w:r>
       <w:r>
         <w:rPr>
@@ -839,7 +839,7 @@
               </wp:anchor>
             </w:drawing>
           </mc:Choice>
-          <mc:Fallback xmlns:w16sdtfl="http://schemas.microsoft.com/office/word/2024/wordml/sdtformatlock" xmlns:w16du="http://schemas.microsoft.com/office/word/2023/wordml/word16du" xmlns:oel="http://schemas.microsoft.com/office/2019/extlst">
+          <mc:Fallback xmlns:oel="http://schemas.microsoft.com/office/2019/extlst" xmlns:w16du="http://schemas.microsoft.com/office/word/2023/wordml/word16du" xmlns:w16sdtfl="http://schemas.microsoft.com/office/word/2024/wordml/sdtformatlock">
             <w:pict>
               <v:rect w14:anchorId="05DE20DB" id="Rectangle 1" o:spid="_x0000_s1026" style="position:absolute;margin-left:477.2pt;margin-top:.6pt;width:83.9pt;height:83.9pt;z-index:251661312;visibility:visible;mso-wrap-style:square;mso-width-percent:0;mso-height-percent:0;mso-wrap-distance-left:9pt;mso-wrap-distance-top:0;mso-wrap-distance-right:9pt;mso-wrap-distance-bottom:0;mso-position-horizontal:absolute;mso-position-horizontal-relative:text;mso-position-vertical:absolute;mso-position-vertical-relative:text;mso-width-percent:0;mso-height-percent:0;mso-width-relative:margin;mso-height-relative:margin;v-text-anchor:middle" o:gfxdata="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" fillcolor="white [3201]" strokecolor="black [3213]" strokeweight="1pt"/>
             </w:pict>
@@ -1045,7 +1045,7 @@
               </wp:anchor>
             </w:drawing>
           </mc:Choice>
-          <mc:Fallback xmlns:w16sdtfl="http://schemas.microsoft.com/office/word/2024/wordml/sdtformatlock" xmlns:w16du="http://schemas.microsoft.com/office/word/2023/wordml/word16du" xmlns:oel="http://schemas.microsoft.com/office/2019/extlst">
+          <mc:Fallback xmlns:oel="http://schemas.microsoft.com/office/2019/extlst" xmlns:w16du="http://schemas.microsoft.com/office/word/2023/wordml/word16du" xmlns:w16sdtfl="http://schemas.microsoft.com/office/word/2024/wordml/sdtformatlock">
             <w:pict>
               <v:rect w14:anchorId="4A2981F8" id="Rectangle 1" o:spid="_x0000_s1026" style="position:absolute;margin-left:477.2pt;margin-top:3.65pt;width:83.9pt;height:83.9pt;z-index:251663360;visibility:visible;mso-wrap-style:square;mso-width-percent:0;mso-height-percent:0;mso-wrap-distance-left:9pt;mso-wrap-distance-top:0;mso-wrap-distance-right:9pt;mso-wrap-distance-bottom:0;mso-position-horizontal:absolute;mso-position-horizontal-relative:text;mso-position-vertical:absolute;mso-position-vertical-relative:text;mso-width-percent:0;mso-height-percent:0;mso-width-relative:margin;mso-height-relative:margin;v-text-anchor:middle" o:gfxdata="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" fillcolor="white [3201]" strokecolor="black [3213]" strokeweight="1pt"/>
             </w:pict>

</xml_diff>